<commit_message>
Update vite config and add new documentation files
</commit_message>
<xml_diff>
--- a/orqon_core/data/client_portfolio_report.docx
+++ b/orqon_core/data/client_portfolio_report.docx
@@ -12,7 +12,7 @@
     </w:p>
     <w:p>
       <w:r>
-        <w:t>Generated: 2025-11-23 05:03 PM</w:t>
+        <w:t>Generated: 2025-11-23 10:04 PM</w:t>
       </w:r>
     </w:p>
     <w:p/>
@@ -26,7 +26,7 @@
     </w:p>
     <w:p>
       <w:r>
-        <w:t>Total Trades: 27</w:t>
+        <w:t>Total Trades: 41</w:t>
       </w:r>
     </w:p>
     <w:p>
@@ -39,7 +39,7 @@
     </w:p>
     <w:p>
       <w:r>
-        <w:t>Portfolio contains 27 total trades (8 buys, 15 sells) with total transaction value of $1,297,500.00. This report provides a comprehensive overview of client trading activity for compliance review and regulatory monitoring.</w:t>
+        <w:t>Portfolio contains 41 total trades (25 buys, 16 sells) with total transaction value of $6,626,917.50. This report provides a comprehensive overview of client trading activity for compliance review and regulatory monitoring.</w:t>
       </w:r>
     </w:p>
     <w:p>
@@ -52,52 +52,52 @@
     </w:p>
     <w:p>
       <w:r>
-        <w:t>2025-11-23 01:35 PM - Sheila Carter: Sell 500 TSLA @ $180.0</w:t>
+        <w:t>2025-11-23 05:30:00 - Sandra Carter: Sell 225 EBAY @ $295.5</w:t>
       </w:r>
     </w:p>
     <w:p>
       <w:r>
-        <w:t>2025-11-23 01:35 PM - Sheila Carter: Sell 500 TSLA @ $180</w:t>
+        <w:t>2025-11-23 08:00:00 - Timothy Mitchell: Buy 270 SPOT @ $0.0</w:t>
       </w:r>
     </w:p>
     <w:p>
       <w:r>
-        <w:t>2025-11-23 03:13 PM - Tony Stark: Buy 2500 PLTR @ $25.5</w:t>
+        <w:t>2025-11-23 10:30:00 - Catherine Perez: Buy 340 ROKU @ $142.25</w:t>
       </w:r>
     </w:p>
     <w:p>
       <w:r>
-        <w:t>2025-11-23 03:13 PM - Tony Stark: Buy 2500 PLTR @ $25.5</w:t>
+        <w:t>2025-11-23 13:00:00 - Gregory Roberts: Sell 195 PINS @ $0.0</w:t>
       </w:r>
     </w:p>
     <w:p>
       <w:r>
-        <w:t>2025-11-23 03:54 PM - Sheila Carter: Sell 500 TSLA @ $180.0</w:t>
+        <w:t>2025-11-23 09:44 PM - Bruce Wayne: Buy 10000 GOOGL @ $142.5</w:t>
       </w:r>
     </w:p>
     <w:p>
       <w:r>
-        <w:t>2025-11-23 03:55 PM - Sheila Carter: Sell 500 TSLA @ $180.0</w:t>
+        <w:t>2025-11-23 09:44 PM - Bruce Wayne: Buy 10000 GOOGL @ $142.5</w:t>
       </w:r>
     </w:p>
     <w:p>
       <w:r>
-        <w:t>2025-11-23 03:57 PM - Sheila Carter: Sell 500 TSLA @ $180.0</w:t>
+        <w:t>2025-11-23 09:47 PM - Sheila Carter: Sell 500 TSLA @ $180.0</w:t>
       </w:r>
     </w:p>
     <w:p>
       <w:r>
-        <w:t>2025-11-23 04:08 PM - Mr Jones: Buy 1 THREE SHOTS FOUR ENDOSYMBIOSIS @ $0</w:t>
+        <w:t>2025-11-23 09:47 PM - Sheila Carter: SELL 500 TSLA @ $180</w:t>
       </w:r>
     </w:p>
     <w:p>
       <w:r>
-        <w:t>2025-11-23 04:57 PM - Sheila Carter: Sell 500 TSLA @ $180.0</w:t>
+        <w:t>2025-11-23 10:00 PM - Bruce Wayne: Buy 10000 GOOGL @ $142.5</w:t>
       </w:r>
     </w:p>
     <w:p>
       <w:r>
-        <w:t>2025-11-23 04:57 PM - Sheila Carter: SELL 500 TSLA @ $180</w:t>
+        <w:t>2025-11-23 10:00 PM - Bruce Wayne: Buy 10000 GOOGL @ $142.5</w:t>
       </w:r>
     </w:p>
     <w:sectPr>

</xml_diff>